<commit_message>
Added the machineCode testCase and updated report
</commit_message>
<xml_diff>
--- a/Report/RISC.docx
+++ b/Report/RISC.docx
@@ -234,7 +234,7 @@
           <w:sz w:val="24"/>
           <w:szCs w:val="24"/>
         </w:rPr>
-        <w:t xml:space="preserve">This report will discuss the implementation of a RISC-V architecture on </w:t>
+        <w:t xml:space="preserve">This report will discuss the implementation of a RISC-V architecture on an Artix-7 FPGA using the Basys3 board. This CPU is designed to execute machine level code for a RISC-V CPU, where the implementation is done on </w:t>
       </w:r>
       <w:r>
         <w:rPr>
@@ -242,7 +242,7 @@
           <w:sz w:val="24"/>
           <w:szCs w:val="24"/>
         </w:rPr>
-        <w:t>an Artix-7 FPGA using the Basys3 board</w:t>
+        <w:t>Verilog</w:t>
       </w:r>
       <w:r>
         <w:rPr>
@@ -250,7 +250,7 @@
           <w:sz w:val="24"/>
           <w:szCs w:val="24"/>
         </w:rPr>
-        <w:t xml:space="preserve">. This CPU is designed to execute machine level code for a RISC-V CPU, where the implementation is done on </w:t>
+        <w:t>. Our primary objective</w:t>
       </w:r>
       <w:r>
         <w:rPr>
@@ -258,7 +258,7 @@
           <w:sz w:val="24"/>
           <w:szCs w:val="24"/>
         </w:rPr>
-        <w:t>Verilog</w:t>
+        <w:t xml:space="preserve"> was</w:t>
       </w:r>
       <w:r>
         <w:rPr>
@@ -266,6 +266,30 @@
           <w:sz w:val="24"/>
           <w:szCs w:val="24"/>
         </w:rPr>
+        <w:t xml:space="preserve"> to develop a CPU where every instruction </w:t>
+      </w:r>
+      <w:r>
+        <w:rPr>
+          <w:rFonts w:ascii="Cambria Math" w:hAnsi="Cambria Math" w:cstheme="majorBidi"/>
+          <w:sz w:val="24"/>
+          <w:szCs w:val="24"/>
+        </w:rPr>
+        <w:t>is executed</w:t>
+      </w:r>
+      <w:r>
+        <w:rPr>
+          <w:rFonts w:ascii="Cambria Math" w:hAnsi="Cambria Math" w:cstheme="majorBidi"/>
+          <w:sz w:val="24"/>
+          <w:szCs w:val="24"/>
+        </w:rPr>
+        <w:t xml:space="preserve"> in exactly one clock cycle</w:t>
+      </w:r>
+      <w:r>
+        <w:rPr>
+          <w:rFonts w:ascii="Cambria Math" w:hAnsi="Cambria Math" w:cstheme="majorBidi"/>
+          <w:sz w:val="24"/>
+          <w:szCs w:val="24"/>
+        </w:rPr>
         <w:t xml:space="preserve">. </w:t>
       </w:r>
       <w:r>
@@ -274,7 +298,7 @@
           <w:sz w:val="24"/>
           <w:szCs w:val="24"/>
         </w:rPr>
-        <w:t>Our primary objective</w:t>
+        <w:t>This CPU support</w:t>
       </w:r>
       <w:r>
         <w:rPr>
@@ -282,7 +306,7 @@
           <w:sz w:val="24"/>
           <w:szCs w:val="24"/>
         </w:rPr>
-        <w:t xml:space="preserve"> was</w:t>
+        <w:t>s</w:t>
       </w:r>
       <w:r>
         <w:rPr>
@@ -290,63 +314,7 @@
           <w:sz w:val="24"/>
           <w:szCs w:val="24"/>
         </w:rPr>
-        <w:t xml:space="preserve"> to develop a CPU where every instruction </w:t>
-      </w:r>
-      <w:r>
-        <w:rPr>
-          <w:rFonts w:ascii="Cambria Math" w:hAnsi="Cambria Math" w:cstheme="majorBidi"/>
-          <w:sz w:val="24"/>
-          <w:szCs w:val="24"/>
-        </w:rPr>
-        <w:t>is executed</w:t>
-      </w:r>
-      <w:r>
-        <w:rPr>
-          <w:rFonts w:ascii="Cambria Math" w:hAnsi="Cambria Math" w:cstheme="majorBidi"/>
-          <w:sz w:val="24"/>
-          <w:szCs w:val="24"/>
-        </w:rPr>
-        <w:t xml:space="preserve"> in exactly one clock cycle</w:t>
-      </w:r>
-      <w:r>
-        <w:rPr>
-          <w:rFonts w:ascii="Cambria Math" w:hAnsi="Cambria Math" w:cstheme="majorBidi"/>
-          <w:sz w:val="24"/>
-          <w:szCs w:val="24"/>
-        </w:rPr>
-        <w:t xml:space="preserve">. </w:t>
-      </w:r>
-      <w:r>
-        <w:rPr>
-          <w:rFonts w:ascii="Cambria Math" w:hAnsi="Cambria Math" w:cstheme="majorBidi"/>
-          <w:sz w:val="24"/>
-          <w:szCs w:val="24"/>
-        </w:rPr>
-        <w:t>This CPU support</w:t>
-      </w:r>
-      <w:r>
-        <w:rPr>
-          <w:rFonts w:ascii="Cambria Math" w:hAnsi="Cambria Math" w:cstheme="majorBidi"/>
-          <w:sz w:val="24"/>
-          <w:szCs w:val="24"/>
-        </w:rPr>
-        <w:t>s</w:t>
-      </w:r>
-      <w:r>
-        <w:rPr>
-          <w:rFonts w:ascii="Cambria Math" w:hAnsi="Cambria Math" w:cstheme="majorBidi"/>
-          <w:sz w:val="24"/>
-          <w:szCs w:val="24"/>
-        </w:rPr>
-        <w:t xml:space="preserve"> a subset of the RV32i instruction set, </w:t>
-      </w:r>
-      <w:r>
-        <w:rPr>
-          <w:rFonts w:ascii="Cambria Math" w:hAnsi="Cambria Math" w:cstheme="majorBidi"/>
-          <w:sz w:val="24"/>
-          <w:szCs w:val="24"/>
-        </w:rPr>
-        <w:t xml:space="preserve">excluding the informed instructions such as ECALL, EBREAK and FENCE </w:t>
+        <w:t xml:space="preserve"> a subset of the RV32i instruction set, excluding the informed instructions such as ECALL, EBREAK and FENCE </w:t>
       </w:r>
       <w:r>
         <w:rPr>
@@ -514,55 +482,7 @@
           <w:sz w:val="24"/>
           <w:szCs w:val="24"/>
         </w:rPr>
-        <w:t xml:space="preserve">The CPU </w:t>
-      </w:r>
-      <w:r>
-        <w:rPr>
-          <w:rFonts w:ascii="Cambria Math" w:hAnsi="Cambria Math" w:cstheme="majorBidi"/>
-          <w:sz w:val="24"/>
-          <w:szCs w:val="24"/>
-        </w:rPr>
-        <w:t>Datapath</w:t>
-      </w:r>
-      <w:r>
-        <w:rPr>
-          <w:rFonts w:ascii="Cambria Math" w:hAnsi="Cambria Math" w:cstheme="majorBidi"/>
-          <w:sz w:val="24"/>
-          <w:szCs w:val="24"/>
-        </w:rPr>
-        <w:t xml:space="preserve"> design is a critical aspect of this project, as it determines the flow of data and the execution of instructions within the CPU. Our goal is to create a single-cycle CPU, where every instruction completes in one clock cycle. This section outlines the block diagram of the CPU </w:t>
-      </w:r>
-      <w:r>
-        <w:rPr>
-          <w:rFonts w:ascii="Cambria Math" w:hAnsi="Cambria Math" w:cstheme="majorBidi"/>
-          <w:sz w:val="24"/>
-          <w:szCs w:val="24"/>
-        </w:rPr>
-        <w:t>Datapath</w:t>
-      </w:r>
-      <w:r>
-        <w:rPr>
-          <w:rFonts w:ascii="Cambria Math" w:hAnsi="Cambria Math" w:cstheme="majorBidi"/>
-          <w:sz w:val="24"/>
-          <w:szCs w:val="24"/>
-        </w:rPr>
-        <w:t xml:space="preserve"> and provides detailed descriptions of each module within the </w:t>
-      </w:r>
-      <w:r>
-        <w:rPr>
-          <w:rFonts w:ascii="Cambria Math" w:hAnsi="Cambria Math" w:cstheme="majorBidi"/>
-          <w:sz w:val="24"/>
-          <w:szCs w:val="24"/>
-        </w:rPr>
-        <w:t>Datapath</w:t>
-      </w:r>
-      <w:r>
-        <w:rPr>
-          <w:rFonts w:ascii="Cambria Math" w:hAnsi="Cambria Math" w:cstheme="majorBidi"/>
-          <w:sz w:val="24"/>
-          <w:szCs w:val="24"/>
-        </w:rPr>
-        <w:t>.</w:t>
+        <w:t>The CPU Datapath design is a critical aspect of this project, as it determines the flow of data and the execution of instructions within the CPU. Our goal is to create a single-cycle CPU, where every instruction completes in one clock cycle. This section outlines the block diagram of the CPU Datapath and provides detailed descriptions of each module within the Datapath.</w:t>
       </w:r>
     </w:p>
     <w:p>
@@ -616,31 +536,7 @@
           <w:sz w:val="24"/>
           <w:szCs w:val="24"/>
         </w:rPr>
-        <w:t xml:space="preserve">block diagram represents the overall structure of the CPU </w:t>
-      </w:r>
-      <w:r>
-        <w:rPr>
-          <w:rFonts w:ascii="Cambria Math" w:hAnsi="Cambria Math" w:cstheme="majorBidi"/>
-          <w:sz w:val="24"/>
-          <w:szCs w:val="24"/>
-        </w:rPr>
-        <w:t>Datapath</w:t>
-      </w:r>
-      <w:r>
-        <w:rPr>
-          <w:rFonts w:ascii="Cambria Math" w:hAnsi="Cambria Math" w:cstheme="majorBidi"/>
-          <w:sz w:val="24"/>
-          <w:szCs w:val="24"/>
-        </w:rPr>
-        <w:t xml:space="preserve">. It includes the key </w:t>
-      </w:r>
-      <w:r>
-        <w:rPr>
-          <w:rFonts w:ascii="Cambria Math" w:hAnsi="Cambria Math" w:cstheme="majorBidi"/>
-          <w:sz w:val="24"/>
-          <w:szCs w:val="24"/>
-        </w:rPr>
-        <w:t xml:space="preserve">components such as the program unit, the </w:t>
+        <w:t xml:space="preserve">block diagram represents the overall structure of the CPU Datapath. It includes the key components such as the program unit, the </w:t>
       </w:r>
       <w:proofErr w:type="spellStart"/>
       <w:r>
@@ -1023,6 +919,7 @@
       <w:r>
         <w:rPr>
           <w:rFonts w:ascii="Cambria Math" w:hAnsi="Cambria Math"/>
+          <w:noProof/>
           <w:sz w:val="24"/>
           <w:szCs w:val="24"/>
         </w:rPr>
@@ -1264,6 +1161,7 @@
       <w:r>
         <w:rPr>
           <w:rFonts w:ascii="Cambria Math" w:hAnsi="Cambria Math"/>
+          <w:noProof/>
           <w:sz w:val="24"/>
           <w:szCs w:val="24"/>
         </w:rPr>
@@ -1344,6 +1242,7 @@
       <w:r>
         <w:rPr>
           <w:rFonts w:ascii="Cambria Math" w:hAnsi="Cambria Math"/>
+          <w:noProof/>
           <w:sz w:val="24"/>
           <w:szCs w:val="24"/>
         </w:rPr>
@@ -1737,6 +1636,7 @@
       <w:r>
         <w:rPr>
           <w:rFonts w:ascii="Cambria Math" w:hAnsi="Cambria Math"/>
+          <w:noProof/>
           <w:sz w:val="24"/>
           <w:szCs w:val="24"/>
         </w:rPr>
@@ -1815,7 +1715,7 @@
         </w:rPr>
         <w:lastRenderedPageBreak/>
         <w:drawing>
-          <wp:inline distT="0" distB="0" distL="0" distR="0" wp14:anchorId="307EC280" wp14:editId="5ED2C0D2">
+          <wp:inline distT="0" distB="0" distL="0" distR="0" wp14:anchorId="307EC280" wp14:editId="401ACC9A">
             <wp:extent cx="5943600" cy="2757170"/>
             <wp:effectExtent l="0" t="0" r="0" b="5080"/>
             <wp:docPr id="1470374516" name="Picture 1" descr="A black and green screen with white lines&#10;&#10;Description automatically generated"/>
@@ -1943,6 +1843,250 @@
           <w:szCs w:val="24"/>
         </w:rPr>
       </w:pPr>
+      <w:r>
+        <w:rPr>
+          <w:rFonts w:ascii="Cambria Math" w:hAnsi="Cambria Math"/>
+          <w:sz w:val="24"/>
+          <w:szCs w:val="24"/>
+        </w:rPr>
+        <w:t xml:space="preserve">Non </w:t>
+      </w:r>
+      <w:proofErr w:type="gramStart"/>
+      <w:r>
+        <w:rPr>
+          <w:rFonts w:ascii="Cambria Math" w:hAnsi="Cambria Math"/>
+          <w:sz w:val="24"/>
+          <w:szCs w:val="24"/>
+        </w:rPr>
+        <w:t>8 bit</w:t>
+      </w:r>
+      <w:proofErr w:type="gramEnd"/>
+      <w:r>
+        <w:rPr>
+          <w:rFonts w:ascii="Cambria Math" w:hAnsi="Cambria Math"/>
+          <w:sz w:val="24"/>
+          <w:szCs w:val="24"/>
+        </w:rPr>
+        <w:t xml:space="preserve"> code</w:t>
+      </w:r>
+      <w:r>
+        <w:rPr>
+          <w:rFonts w:ascii="Cambria Math" w:hAnsi="Cambria Math"/>
+          <w:sz w:val="24"/>
+          <w:szCs w:val="24"/>
+        </w:rPr>
+        <w:tab/>
+      </w:r>
+      <w:r>
+        <w:rPr>
+          <w:rFonts w:ascii="Cambria Math" w:hAnsi="Cambria Math"/>
+          <w:sz w:val="24"/>
+          <w:szCs w:val="24"/>
+        </w:rPr>
+        <w:tab/>
+      </w:r>
+      <w:r>
+        <w:rPr>
+          <w:rFonts w:ascii="Cambria Math" w:hAnsi="Cambria Math"/>
+          <w:sz w:val="24"/>
+          <w:szCs w:val="24"/>
+        </w:rPr>
+        <w:tab/>
+      </w:r>
+      <w:r>
+        <w:rPr>
+          <w:rFonts w:ascii="Cambria Math" w:hAnsi="Cambria Math"/>
+          <w:sz w:val="24"/>
+          <w:szCs w:val="24"/>
+        </w:rPr>
+        <w:tab/>
+        <w:t>8 bit format</w:t>
+      </w:r>
+    </w:p>
+    <w:p>
+      <w:pPr>
+        <w:spacing w:line="276" w:lineRule="auto"/>
+        <w:rPr>
+          <w:rFonts w:ascii="Cambria Math" w:hAnsi="Cambria Math"/>
+          <w:sz w:val="24"/>
+          <w:szCs w:val="24"/>
+        </w:rPr>
+      </w:pPr>
+      <w:r>
+        <w:rPr>
+          <w:rFonts w:ascii="Cambria Math" w:hAnsi="Cambria Math"/>
+          <w:sz w:val="24"/>
+          <w:szCs w:val="24"/>
+        </w:rPr>
+        <w:drawing>
+          <wp:inline distT="0" distB="0" distL="0" distR="0" wp14:anchorId="11C176B6" wp14:editId="765DCCD1">
+            <wp:extent cx="733425" cy="3132228"/>
+            <wp:effectExtent l="0" t="0" r="0" b="0"/>
+            <wp:docPr id="1127118492" name="Picture 1" descr="A screen shot of a computer code&#10;&#10;Description automatically generated"/>
+            <wp:cNvGraphicFramePr>
+              <a:graphicFrameLocks xmlns:a="http://schemas.openxmlformats.org/drawingml/2006/main" noChangeAspect="1"/>
+            </wp:cNvGraphicFramePr>
+            <a:graphic xmlns:a="http://schemas.openxmlformats.org/drawingml/2006/main">
+              <a:graphicData uri="http://schemas.openxmlformats.org/drawingml/2006/picture">
+                <pic:pic xmlns:pic="http://schemas.openxmlformats.org/drawingml/2006/picture">
+                  <pic:nvPicPr>
+                    <pic:cNvPr id="1127118492" name="Picture 1" descr="A screen shot of a computer code&#10;&#10;Description automatically generated"/>
+                    <pic:cNvPicPr/>
+                  </pic:nvPicPr>
+                  <pic:blipFill>
+                    <a:blip r:embed="rId10"/>
+                    <a:stretch>
+                      <a:fillRect/>
+                    </a:stretch>
+                  </pic:blipFill>
+                  <pic:spPr>
+                    <a:xfrm>
+                      <a:off x="0" y="0"/>
+                      <a:ext cx="742797" cy="3172252"/>
+                    </a:xfrm>
+                    <a:prstGeom prst="rect">
+                      <a:avLst/>
+                    </a:prstGeom>
+                  </pic:spPr>
+                </pic:pic>
+              </a:graphicData>
+            </a:graphic>
+          </wp:inline>
+        </w:drawing>
+      </w:r>
+      <w:r>
+        <w:rPr>
+          <w:rFonts w:ascii="Cambria Math" w:hAnsi="Cambria Math"/>
+          <w:sz w:val="24"/>
+          <w:szCs w:val="24"/>
+        </w:rPr>
+        <w:drawing>
+          <wp:anchor distT="0" distB="0" distL="114300" distR="114300" simplePos="0" relativeHeight="251658240" behindDoc="1" locked="0" layoutInCell="1" allowOverlap="1" wp14:anchorId="0EFE849D" wp14:editId="055BC7D2">
+            <wp:simplePos x="0" y="0"/>
+            <wp:positionH relativeFrom="column">
+              <wp:posOffset>0</wp:posOffset>
+            </wp:positionH>
+            <wp:positionV relativeFrom="paragraph">
+              <wp:posOffset>2540</wp:posOffset>
+            </wp:positionV>
+            <wp:extent cx="2772311" cy="3162300"/>
+            <wp:effectExtent l="0" t="0" r="9525" b="0"/>
+            <wp:wrapTight wrapText="bothSides">
+              <wp:wrapPolygon edited="0">
+                <wp:start x="0" y="0"/>
+                <wp:lineTo x="0" y="21470"/>
+                <wp:lineTo x="21526" y="21470"/>
+                <wp:lineTo x="21526" y="0"/>
+                <wp:lineTo x="0" y="0"/>
+              </wp:wrapPolygon>
+            </wp:wrapTight>
+            <wp:docPr id="1788978773" name="Picture 1" descr="A screen shot of a computer code&#10;&#10;Description automatically generated"/>
+            <wp:cNvGraphicFramePr>
+              <a:graphicFrameLocks xmlns:a="http://schemas.openxmlformats.org/drawingml/2006/main" noChangeAspect="1"/>
+            </wp:cNvGraphicFramePr>
+            <a:graphic xmlns:a="http://schemas.openxmlformats.org/drawingml/2006/main">
+              <a:graphicData uri="http://schemas.openxmlformats.org/drawingml/2006/picture">
+                <pic:pic xmlns:pic="http://schemas.openxmlformats.org/drawingml/2006/picture">
+                  <pic:nvPicPr>
+                    <pic:cNvPr id="1788978773" name="Picture 1" descr="A screen shot of a computer code&#10;&#10;Description automatically generated"/>
+                    <pic:cNvPicPr/>
+                  </pic:nvPicPr>
+                  <pic:blipFill>
+                    <a:blip r:embed="rId11">
+                      <a:extLst>
+                        <a:ext uri="{28A0092B-C50C-407E-A947-70E740481C1C}">
+                          <a14:useLocalDpi xmlns:a14="http://schemas.microsoft.com/office/drawing/2010/main" val="0"/>
+                        </a:ext>
+                      </a:extLst>
+                    </a:blip>
+                    <a:stretch>
+                      <a:fillRect/>
+                    </a:stretch>
+                  </pic:blipFill>
+                  <pic:spPr>
+                    <a:xfrm>
+                      <a:off x="0" y="0"/>
+                      <a:ext cx="2772311" cy="3162300"/>
+                    </a:xfrm>
+                    <a:prstGeom prst="rect">
+                      <a:avLst/>
+                    </a:prstGeom>
+                  </pic:spPr>
+                </pic:pic>
+              </a:graphicData>
+            </a:graphic>
+          </wp:anchor>
+        </w:drawing>
+      </w:r>
+    </w:p>
+    <w:p>
+      <w:pPr>
+        <w:pStyle w:val="NormalWeb"/>
+      </w:pPr>
+      <w:r>
+        <w:rPr>
+          <w:noProof/>
+        </w:rPr>
+        <w:lastRenderedPageBreak/>
+        <w:drawing>
+          <wp:inline distT="0" distB="0" distL="0" distR="0" wp14:anchorId="18CA768E" wp14:editId="49E474C8">
+            <wp:extent cx="6536055" cy="1981200"/>
+            <wp:effectExtent l="0" t="0" r="0" b="0"/>
+            <wp:docPr id="1157958795" name="Picture 1" descr="A screenshot of a computer&#10;&#10;Description automatically generated"/>
+            <wp:cNvGraphicFramePr>
+              <a:graphicFrameLocks xmlns:a="http://schemas.openxmlformats.org/drawingml/2006/main" noChangeAspect="1"/>
+            </wp:cNvGraphicFramePr>
+            <a:graphic xmlns:a="http://schemas.openxmlformats.org/drawingml/2006/main">
+              <a:graphicData uri="http://schemas.openxmlformats.org/drawingml/2006/picture">
+                <pic:pic xmlns:pic="http://schemas.openxmlformats.org/drawingml/2006/picture">
+                  <pic:nvPicPr>
+                    <pic:cNvPr id="1157958795" name="Picture 1" descr="A screenshot of a computer&#10;&#10;Description automatically generated"/>
+                    <pic:cNvPicPr>
+                      <a:picLocks noChangeAspect="1" noChangeArrowheads="1"/>
+                    </pic:cNvPicPr>
+                  </pic:nvPicPr>
+                  <pic:blipFill>
+                    <a:blip r:embed="rId12">
+                      <a:extLst>
+                        <a:ext uri="{28A0092B-C50C-407E-A947-70E740481C1C}">
+                          <a14:useLocalDpi xmlns:a14="http://schemas.microsoft.com/office/drawing/2010/main" val="0"/>
+                        </a:ext>
+                      </a:extLst>
+                    </a:blip>
+                    <a:srcRect/>
+                    <a:stretch>
+                      <a:fillRect/>
+                    </a:stretch>
+                  </pic:blipFill>
+                  <pic:spPr bwMode="auto">
+                    <a:xfrm>
+                      <a:off x="0" y="0"/>
+                      <a:ext cx="6540535" cy="1982558"/>
+                    </a:xfrm>
+                    <a:prstGeom prst="rect">
+                      <a:avLst/>
+                    </a:prstGeom>
+                    <a:noFill/>
+                    <a:ln>
+                      <a:noFill/>
+                    </a:ln>
+                  </pic:spPr>
+                </pic:pic>
+              </a:graphicData>
+            </a:graphic>
+          </wp:inline>
+        </w:drawing>
+      </w:r>
+    </w:p>
+    <w:p>
+      <w:pPr>
+        <w:spacing w:line="276" w:lineRule="auto"/>
+        <w:rPr>
+          <w:rFonts w:ascii="Cambria Math" w:hAnsi="Cambria Math"/>
+          <w:sz w:val="24"/>
+          <w:szCs w:val="24"/>
+        </w:rPr>
+      </w:pPr>
     </w:p>
     <w:p>
       <w:pPr>
@@ -2105,16 +2249,7 @@
           <w:sz w:val="24"/>
           <w:szCs w:val="24"/>
         </w:rPr>
-        <w:t xml:space="preserve">One of the primary issues we encountered is related to clock synchronization. Specifically, the data in the first two instructions does not correctly sync with the clock. This misalignment causes instruction overlaps, leading to incorrect register values and outputs that deviate from the expected results. This problem has been particularly challenging to </w:t>
-      </w:r>
-      <w:r>
-        <w:rPr>
-          <w:rFonts w:ascii="Cambria Math" w:hAnsi="Cambria Math"/>
-          <w:sz w:val="24"/>
-          <w:szCs w:val="24"/>
-        </w:rPr>
-        <w:lastRenderedPageBreak/>
-        <w:t>debug, as it introduces a cascading effect that impacts subsequent instructions and their execution.</w:t>
+        <w:t>One of the primary issues we encountered is related to clock synchronization. Specifically, the data in the first two instructions does not correctly sync with the clock. This misalignment causes instruction overlaps, leading to incorrect register values and outputs that deviate from the expected results. This problem has been particularly challenging to debug, as it introduces a cascading effect that impacts subsequent instructions and their execution.</w:t>
       </w:r>
     </w:p>
     <w:p>
@@ -2198,6 +2333,7 @@
           <w:sz w:val="24"/>
           <w:szCs w:val="24"/>
         </w:rPr>
+        <w:lastRenderedPageBreak/>
         <w:t xml:space="preserve">At the time of writing, the implementation of the store and jump instructions remains incomplete. The store instruction has not yet been fully tested and debugged, which affects our ability to write data back to memory accurately. </w:t>
       </w:r>
     </w:p>
@@ -2374,16 +2510,7 @@
           <w:sz w:val="24"/>
           <w:szCs w:val="24"/>
         </w:rPr>
-        <w:t xml:space="preserve">In conclusion, this project has involved the design and implementation of a single-cycle RV32i CPU on an Artix-7 FPGA using the Basys3 board. Our primary objective was to develop a CPU where each instruction is executed in exactly one clock cycle, excluding </w:t>
-      </w:r>
-      <w:r>
-        <w:rPr>
-          <w:rFonts w:ascii="Cambria Math" w:hAnsi="Cambria Math"/>
-          <w:sz w:val="24"/>
-          <w:szCs w:val="24"/>
-        </w:rPr>
-        <w:lastRenderedPageBreak/>
-        <w:t xml:space="preserve">specific system instructions, counters, and synchronization instructions. Throughout the project, we focused on creating a robust CPU </w:t>
+        <w:t xml:space="preserve">In conclusion, this project has involved the design and implementation of a single-cycle RV32i CPU on an Artix-7 FPGA using the Basys3 board. Our primary objective was to develop a CPU where each instruction is executed in exactly one clock cycle, excluding specific system instructions, counters, and synchronization instructions. Throughout the project, we focused on creating a robust CPU </w:t>
       </w:r>
       <w:proofErr w:type="spellStart"/>
       <w:r>
@@ -2437,7 +2564,16 @@
           <w:sz w:val="24"/>
           <w:szCs w:val="24"/>
         </w:rPr>
-        <w:t>The detailed test cases we developed demonstrated the CPU's capability to perform basic arithmetic and logical operations, as well as more complex tasks involving branching and memory access. These tests were crucial in validating the functionality of our design and ensuring that our implementation adhered to the principles of a single-cycle CPU.</w:t>
+        <w:t xml:space="preserve">The detailed test cases we developed demonstrated the CPU's capability to perform basic arithmetic and logical operations, as well as more complex tasks involving branching and </w:t>
+      </w:r>
+      <w:r>
+        <w:rPr>
+          <w:rFonts w:ascii="Cambria Math" w:hAnsi="Cambria Math"/>
+          <w:sz w:val="24"/>
+          <w:szCs w:val="24"/>
+        </w:rPr>
+        <w:lastRenderedPageBreak/>
+        <w:t>memory access. These tests were crucial in validating the functionality of our design and ensuring that our implementation adhered to the principles of a single-cycle CPU.</w:t>
       </w:r>
     </w:p>
     <w:p>
@@ -9306,6 +9442,7 @@
   <w:style w:type="character" w:default="1" w:styleId="DefaultParagraphFont">
     <w:name w:val="Default Paragraph Font"/>
     <w:uiPriority w:val="1"/>
+    <w:semiHidden/>
     <w:unhideWhenUsed/>
   </w:style>
   <w:style w:type="table" w:default="1" w:styleId="TableNormal">

</xml_diff>